<commit_message>
added report to lab 1/2/4/6
</commit_message>
<xml_diff>
--- a/lab_4/lab4_template.docx
+++ b/lab_4/lab4_template.docx
@@ -4210,7 +4210,6 @@
         <w:br/>
       </w:r>
       <w:proofErr w:type="spellStart"/>
-      <w:proofErr w:type="gramStart"/>
       <w:r>
         <w:rPr>
           <w:rFonts w:ascii="Courier New" w:eastAsia="Times New Roman" w:hAnsi="Courier New" w:cs="Courier New"/>
@@ -4222,7 +4221,6 @@
         <w:t>plt.title</w:t>
       </w:r>
       <w:proofErr w:type="spellEnd"/>
-      <w:proofErr w:type="gramEnd"/>
       <w:r>
         <w:rPr>
           <w:rFonts w:ascii="Courier New" w:eastAsia="Times New Roman" w:hAnsi="Courier New" w:cs="Courier New"/>
@@ -4563,10 +4561,67 @@
     </w:p>
     <w:p>
       <w:pPr>
+        <w:ind w:firstLine="708"/>
+      </w:pPr>
+      <w:r>
+        <w:t>П</w:t>
+      </w:r>
+      <w:proofErr w:type="spellStart"/>
+      <w:r>
         <w:rPr>
           <w:lang w:val="uk-UA"/>
         </w:rPr>
-      </w:pPr>
+        <w:t>ісля</w:t>
+      </w:r>
+      <w:proofErr w:type="spellEnd"/>
+      <w:r>
+        <w:rPr>
+          <w:lang w:val="uk-UA"/>
+        </w:rPr>
+        <w:t xml:space="preserve"> виконання програми отримали наступні два графіки (рис.1) Ям можна бачити за допомогою обраного методу визначення подібності вдалося створити </w:t>
+      </w:r>
+      <w:proofErr w:type="spellStart"/>
+      <w:r>
+        <w:rPr>
+          <w:lang w:val="uk-UA"/>
+        </w:rPr>
+        <w:t>пять</w:t>
+      </w:r>
+      <w:proofErr w:type="spellEnd"/>
+      <w:r>
+        <w:rPr>
+          <w:lang w:val="uk-UA"/>
+        </w:rPr>
+        <w:t xml:space="preserve"> кластерів зосередження даних. Визначивши центральні точки підгруп </w:t>
+      </w:r>
+      <w:proofErr w:type="spellStart"/>
+      <w:r>
+        <w:rPr>
+          <w:lang w:val="uk-UA"/>
+        </w:rPr>
+        <w:t>всередені</w:t>
+      </w:r>
+      <w:proofErr w:type="spellEnd"/>
+      <w:r>
+        <w:rPr>
+          <w:lang w:val="uk-UA"/>
+        </w:rPr>
+        <w:t xml:space="preserve"> набору даних. Також можна помітити, що деяка кількість точок відноситься до </w:t>
+      </w:r>
+      <w:proofErr w:type="spellStart"/>
+      <w:r>
+        <w:rPr>
+          <w:lang w:val="uk-UA"/>
+        </w:rPr>
+        <w:t>погранічних</w:t>
+      </w:r>
+      <w:proofErr w:type="spellEnd"/>
+      <w:r>
+        <w:rPr>
+          <w:lang w:val="uk-UA"/>
+        </w:rPr>
+        <w:t xml:space="preserve"> ділянок й наближені одразу до декількох кластерів.</w:t>
+      </w:r>
     </w:p>
     <w:p>
       <w:pPr>
@@ -4694,11 +4749,6 @@
       </w:pPr>
     </w:p>
     <w:p>
-      <w:pPr>
-        <w:rPr>
-          <w:lang w:val="en-GB"/>
-        </w:rPr>
-      </w:pPr>
       <w:r>
         <w:rPr>
           <w:lang w:val="uk-UA"/>
@@ -4741,13 +4791,33 @@
       </w:r>
     </w:p>
     <w:p>
-      <w:pPr>
-        <w:rPr>
-          <w:i/>
-          <w:iCs/>
-          <w:lang w:val="en-GB"/>
-        </w:rPr>
-      </w:pPr>
+      <w:r>
+        <w:rPr>
+          <w:lang w:val="uk-UA"/>
+        </w:rPr>
+        <w:t xml:space="preserve"> </w:t>
+      </w:r>
+      <w:r>
+        <w:rPr>
+          <w:lang w:val="uk-UA"/>
+        </w:rPr>
+        <w:tab/>
+        <w:t xml:space="preserve">Використаємо для </w:t>
+      </w:r>
+      <w:proofErr w:type="spellStart"/>
+      <w:r>
+        <w:rPr>
+          <w:lang w:val="uk-UA"/>
+        </w:rPr>
+        <w:t>кластерізації</w:t>
+      </w:r>
+      <w:proofErr w:type="spellEnd"/>
+      <w:r>
+        <w:rPr>
+          <w:lang w:val="uk-UA"/>
+        </w:rPr>
+        <w:t xml:space="preserve"> дані з наборів (набір даних ірисів), які вже використовували в попередніх роботах</w:t>
+      </w:r>
     </w:p>
     <w:p>
       <w:pPr>
@@ -5589,6 +5659,7 @@
           <w:szCs w:val="20"/>
           <w:lang w:val="en-GB" w:eastAsia="en-GB"/>
         </w:rPr>
+        <w:lastRenderedPageBreak/>
         <w:t>from</w:t>
       </w:r>
       <w:r>
@@ -5983,7 +6054,6 @@
           <w:szCs w:val="20"/>
           <w:lang w:eastAsia="en-GB"/>
         </w:rPr>
-        <w:lastRenderedPageBreak/>
         <w:t xml:space="preserve">#отримання </w:t>
       </w:r>
       <w:proofErr w:type="spellStart"/>
@@ -11687,7 +11757,13 @@
         <w:t>()</w:t>
       </w:r>
     </w:p>
-    <w:p/>
+    <w:p>
+      <w:pPr>
+        <w:rPr>
+          <w:lang w:val="en-US"/>
+        </w:rPr>
+      </w:pPr>
+    </w:p>
     <w:p>
       <w:pPr>
         <w:jc w:val="center"/>
@@ -11750,6 +11826,36 @@
     </w:p>
     <w:p>
       <w:pPr>
+        <w:jc w:val="center"/>
+        <w:rPr>
+          <w:lang w:val="uk-UA"/>
+        </w:rPr>
+      </w:pPr>
+    </w:p>
+    <w:p>
+      <w:pPr>
+        <w:ind w:firstLine="708"/>
+        <w:rPr>
+          <w:lang w:val="uk-UA"/>
+        </w:rPr>
+      </w:pPr>
+      <w:r>
+        <w:rPr>
+          <w:lang w:val="uk-UA"/>
+        </w:rPr>
+        <w:t>З використанням тестових даних ірисів вдалося встановити наступну кластеризацію з декількома центрами зосередження кластерів (рис.2)</w:t>
+      </w:r>
+    </w:p>
+    <w:p>
+      <w:pPr>
+        <w:ind w:firstLine="708"/>
+        <w:rPr>
+          <w:lang w:val="uk-UA"/>
+        </w:rPr>
+      </w:pPr>
+    </w:p>
+    <w:p>
+      <w:pPr>
         <w:rPr>
           <w:lang w:val="uk-UA"/>
         </w:rPr>
@@ -11795,7 +11901,13 @@
         <w:t>Лістинг програми:</w:t>
       </w:r>
     </w:p>
-    <w:p/>
+    <w:p>
+      <w:pPr>
+        <w:rPr>
+          <w:lang w:val="en-GB"/>
+        </w:rPr>
+      </w:pPr>
+    </w:p>
     <w:p>
       <w:pPr>
         <w:shd w:val="clear" w:color="auto" w:fill="2B2B2B"/>
@@ -12119,6 +12231,47 @@
         </w:rPr>
         <w:br/>
       </w:r>
+    </w:p>
+    <w:p>
+      <w:pPr>
+        <w:shd w:val="clear" w:color="auto" w:fill="2B2B2B"/>
+        <w:tabs>
+          <w:tab w:val="left" w:pos="916"/>
+          <w:tab w:val="left" w:pos="1832"/>
+          <w:tab w:val="left" w:pos="2748"/>
+          <w:tab w:val="left" w:pos="3664"/>
+          <w:tab w:val="left" w:pos="4580"/>
+          <w:tab w:val="left" w:pos="5496"/>
+          <w:tab w:val="left" w:pos="6412"/>
+          <w:tab w:val="left" w:pos="7328"/>
+          <w:tab w:val="left" w:pos="8244"/>
+          <w:tab w:val="left" w:pos="9160"/>
+          <w:tab w:val="left" w:pos="10076"/>
+          <w:tab w:val="left" w:pos="10992"/>
+          <w:tab w:val="left" w:pos="11908"/>
+          <w:tab w:val="left" w:pos="12824"/>
+          <w:tab w:val="left" w:pos="13740"/>
+          <w:tab w:val="left" w:pos="14656"/>
+        </w:tabs>
+        <w:rPr>
+          <w:rFonts w:ascii="Courier New" w:eastAsia="Times New Roman" w:hAnsi="Courier New" w:cs="Courier New"/>
+          <w:color w:val="A9B7C6"/>
+          <w:sz w:val="20"/>
+          <w:szCs w:val="20"/>
+          <w:lang w:val="en-GB" w:eastAsia="en-GB"/>
+        </w:rPr>
+      </w:pPr>
+      <w:r>
+        <w:rPr>
+          <w:lang w:val="en-GB"/>
+        </w:rPr>
+        <w:t xml:space="preserve"># </w:t>
+      </w:r>
+      <w:proofErr w:type="spellStart"/>
+      <w:r>
+        <w:t>Завантаження</w:t>
+      </w:r>
+      <w:proofErr w:type="spellEnd"/>
       <w:r>
         <w:rPr>
           <w:rFonts w:ascii="Courier New" w:eastAsia="Times New Roman" w:hAnsi="Courier New" w:cs="Courier New"/>
@@ -12212,6 +12365,87 @@
         </w:rPr>
         <w:t>)</w:t>
       </w:r>
+    </w:p>
+    <w:p>
+      <w:pPr>
+        <w:shd w:val="clear" w:color="auto" w:fill="2B2B2B"/>
+        <w:tabs>
+          <w:tab w:val="left" w:pos="916"/>
+          <w:tab w:val="left" w:pos="1832"/>
+          <w:tab w:val="left" w:pos="2748"/>
+          <w:tab w:val="left" w:pos="3664"/>
+          <w:tab w:val="left" w:pos="4580"/>
+          <w:tab w:val="left" w:pos="5496"/>
+          <w:tab w:val="left" w:pos="6412"/>
+          <w:tab w:val="left" w:pos="7328"/>
+          <w:tab w:val="left" w:pos="8244"/>
+          <w:tab w:val="left" w:pos="9160"/>
+          <w:tab w:val="left" w:pos="10076"/>
+          <w:tab w:val="left" w:pos="10992"/>
+          <w:tab w:val="left" w:pos="11908"/>
+          <w:tab w:val="left" w:pos="12824"/>
+          <w:tab w:val="left" w:pos="13740"/>
+          <w:tab w:val="left" w:pos="14656"/>
+        </w:tabs>
+        <w:rPr>
+          <w:rFonts w:ascii="Courier New" w:eastAsia="Times New Roman" w:hAnsi="Courier New" w:cs="Courier New"/>
+          <w:color w:val="A9B7C6"/>
+          <w:sz w:val="20"/>
+          <w:szCs w:val="20"/>
+          <w:lang w:val="en-GB" w:eastAsia="en-GB"/>
+        </w:rPr>
+      </w:pPr>
+      <w:r>
+        <w:rPr>
+          <w:lang w:val="en-GB"/>
+        </w:rPr>
+        <w:t xml:space="preserve"># </w:t>
+      </w:r>
+      <w:proofErr w:type="spellStart"/>
+      <w:r>
+        <w:t>Оцінка</w:t>
+      </w:r>
+      <w:proofErr w:type="spellEnd"/>
+      <w:r>
+        <w:rPr>
+          <w:lang w:val="en-GB"/>
+        </w:rPr>
+        <w:t xml:space="preserve"> </w:t>
+      </w:r>
+      <w:proofErr w:type="spellStart"/>
+      <w:r>
+        <w:t>ширини</w:t>
+      </w:r>
+      <w:proofErr w:type="spellEnd"/>
+      <w:r>
+        <w:rPr>
+          <w:lang w:val="en-GB"/>
+        </w:rPr>
+        <w:t xml:space="preserve"> </w:t>
+      </w:r>
+      <w:proofErr w:type="spellStart"/>
+      <w:r>
+        <w:t>вікна</w:t>
+      </w:r>
+      <w:proofErr w:type="spellEnd"/>
+      <w:r>
+        <w:rPr>
+          <w:lang w:val="en-GB"/>
+        </w:rPr>
+        <w:t xml:space="preserve"> </w:t>
+      </w:r>
+      <w:r>
+        <w:t>для</w:t>
+      </w:r>
+      <w:r>
+        <w:rPr>
+          <w:lang w:val="en-GB"/>
+        </w:rPr>
+        <w:t xml:space="preserve"> </w:t>
+      </w:r>
+      <w:r>
+        <w:t>Х</w:t>
+      </w:r>
       <w:r>
         <w:rPr>
           <w:rFonts w:ascii="Courier New" w:eastAsia="Times New Roman" w:hAnsi="Courier New" w:cs="Courier New"/>
@@ -12360,6 +12594,89 @@
         </w:rPr>
         <w:t>(X))</w:t>
       </w:r>
+    </w:p>
+    <w:p>
+      <w:pPr>
+        <w:shd w:val="clear" w:color="auto" w:fill="2B2B2B"/>
+        <w:tabs>
+          <w:tab w:val="left" w:pos="916"/>
+          <w:tab w:val="left" w:pos="1832"/>
+          <w:tab w:val="left" w:pos="2748"/>
+          <w:tab w:val="left" w:pos="3664"/>
+          <w:tab w:val="left" w:pos="4580"/>
+          <w:tab w:val="left" w:pos="5496"/>
+          <w:tab w:val="left" w:pos="6412"/>
+          <w:tab w:val="left" w:pos="7328"/>
+          <w:tab w:val="left" w:pos="8244"/>
+          <w:tab w:val="left" w:pos="9160"/>
+          <w:tab w:val="left" w:pos="10076"/>
+          <w:tab w:val="left" w:pos="10992"/>
+          <w:tab w:val="left" w:pos="11908"/>
+          <w:tab w:val="left" w:pos="12824"/>
+          <w:tab w:val="left" w:pos="13740"/>
+          <w:tab w:val="left" w:pos="14656"/>
+        </w:tabs>
+        <w:rPr>
+          <w:rFonts w:ascii="Courier New" w:eastAsia="Times New Roman" w:hAnsi="Courier New" w:cs="Courier New"/>
+          <w:color w:val="A9B7C6"/>
+          <w:sz w:val="20"/>
+          <w:szCs w:val="20"/>
+          <w:lang w:val="en-GB" w:eastAsia="en-GB"/>
+        </w:rPr>
+      </w:pPr>
+      <w:r>
+        <w:rPr>
+          <w:lang w:val="en-GB"/>
+        </w:rPr>
+        <w:t xml:space="preserve"># </w:t>
+      </w:r>
+      <w:proofErr w:type="spellStart"/>
+      <w:r>
+        <w:t>Кластеризація</w:t>
+      </w:r>
+      <w:proofErr w:type="spellEnd"/>
+      <w:r>
+        <w:rPr>
+          <w:lang w:val="en-GB"/>
+        </w:rPr>
+        <w:t xml:space="preserve"> </w:t>
+      </w:r>
+      <w:proofErr w:type="spellStart"/>
+      <w:r>
+        <w:t>даних</w:t>
+      </w:r>
+      <w:proofErr w:type="spellEnd"/>
+      <w:r>
+        <w:rPr>
+          <w:lang w:val="en-GB"/>
+        </w:rPr>
+        <w:t xml:space="preserve"> </w:t>
+      </w:r>
+      <w:r>
+        <w:t>методом</w:t>
+      </w:r>
+      <w:r>
+        <w:rPr>
+          <w:lang w:val="en-GB"/>
+        </w:rPr>
+        <w:t xml:space="preserve"> </w:t>
+      </w:r>
+      <w:proofErr w:type="spellStart"/>
+      <w:r>
+        <w:t>зсуву</w:t>
+      </w:r>
+      <w:proofErr w:type="spellEnd"/>
+      <w:r>
+        <w:rPr>
+          <w:lang w:val="en-GB"/>
+        </w:rPr>
+        <w:t xml:space="preserve"> </w:t>
+      </w:r>
+      <w:proofErr w:type="spellStart"/>
+      <w:r>
+        <w:t>середнього</w:t>
+      </w:r>
+      <w:proofErr w:type="spellEnd"/>
       <w:r>
         <w:rPr>
           <w:rFonts w:ascii="Courier New" w:eastAsia="Times New Roman" w:hAnsi="Courier New" w:cs="Courier New"/>
@@ -12540,6 +12857,89 @@
         </w:rPr>
         <w:br/>
       </w:r>
+    </w:p>
+    <w:p>
+      <w:pPr>
+        <w:shd w:val="clear" w:color="auto" w:fill="2B2B2B"/>
+        <w:tabs>
+          <w:tab w:val="left" w:pos="916"/>
+          <w:tab w:val="left" w:pos="1832"/>
+          <w:tab w:val="left" w:pos="2748"/>
+          <w:tab w:val="left" w:pos="3664"/>
+          <w:tab w:val="left" w:pos="4580"/>
+          <w:tab w:val="left" w:pos="5496"/>
+          <w:tab w:val="left" w:pos="6412"/>
+          <w:tab w:val="left" w:pos="7328"/>
+          <w:tab w:val="left" w:pos="8244"/>
+          <w:tab w:val="left" w:pos="9160"/>
+          <w:tab w:val="left" w:pos="10076"/>
+          <w:tab w:val="left" w:pos="10992"/>
+          <w:tab w:val="left" w:pos="11908"/>
+          <w:tab w:val="left" w:pos="12824"/>
+          <w:tab w:val="left" w:pos="13740"/>
+          <w:tab w:val="left" w:pos="14656"/>
+        </w:tabs>
+        <w:rPr>
+          <w:rFonts w:ascii="Courier New" w:eastAsia="Times New Roman" w:hAnsi="Courier New" w:cs="Courier New"/>
+          <w:color w:val="A9B7C6"/>
+          <w:sz w:val="20"/>
+          <w:szCs w:val="20"/>
+          <w:lang w:val="en-GB" w:eastAsia="en-GB"/>
+        </w:rPr>
+      </w:pPr>
+      <w:r>
+        <w:rPr>
+          <w:lang w:val="en-GB"/>
+        </w:rPr>
+        <w:t xml:space="preserve"># </w:t>
+      </w:r>
+      <w:proofErr w:type="spellStart"/>
+      <w:r>
+        <w:t>Кластеризація</w:t>
+      </w:r>
+      <w:proofErr w:type="spellEnd"/>
+      <w:r>
+        <w:rPr>
+          <w:lang w:val="en-GB"/>
+        </w:rPr>
+        <w:t xml:space="preserve"> </w:t>
+      </w:r>
+      <w:proofErr w:type="spellStart"/>
+      <w:r>
+        <w:t>даних</w:t>
+      </w:r>
+      <w:proofErr w:type="spellEnd"/>
+      <w:r>
+        <w:rPr>
+          <w:lang w:val="en-GB"/>
+        </w:rPr>
+        <w:t xml:space="preserve"> </w:t>
+      </w:r>
+      <w:r>
+        <w:t>методом</w:t>
+      </w:r>
+      <w:r>
+        <w:rPr>
+          <w:lang w:val="en-GB"/>
+        </w:rPr>
+        <w:t xml:space="preserve"> </w:t>
+      </w:r>
+      <w:proofErr w:type="spellStart"/>
+      <w:r>
+        <w:t>зсуву</w:t>
+      </w:r>
+      <w:proofErr w:type="spellEnd"/>
+      <w:r>
+        <w:rPr>
+          <w:lang w:val="en-GB"/>
+        </w:rPr>
+        <w:t xml:space="preserve"> </w:t>
+      </w:r>
+      <w:proofErr w:type="spellStart"/>
+      <w:r>
+        <w:t>середнього</w:t>
+      </w:r>
+      <w:proofErr w:type="spellEnd"/>
       <w:r>
         <w:rPr>
           <w:rFonts w:ascii="Courier New" w:eastAsia="Times New Roman" w:hAnsi="Courier New" w:cs="Courier New"/>
@@ -12748,6 +13148,39 @@
         </w:rPr>
         <w:br/>
       </w:r>
+      <w:r>
+        <w:rPr>
+          <w:lang w:val="en-GB"/>
+        </w:rPr>
+        <w:t xml:space="preserve"># </w:t>
+      </w:r>
+      <w:proofErr w:type="spellStart"/>
+      <w:r>
+        <w:t>Оцінка</w:t>
+      </w:r>
+      <w:proofErr w:type="spellEnd"/>
+      <w:r>
+        <w:rPr>
+          <w:lang w:val="en-GB"/>
+        </w:rPr>
+        <w:t xml:space="preserve"> </w:t>
+      </w:r>
+      <w:proofErr w:type="spellStart"/>
+      <w:r>
+        <w:t>кількості</w:t>
+      </w:r>
+      <w:proofErr w:type="spellEnd"/>
+      <w:r>
+        <w:rPr>
+          <w:lang w:val="en-GB"/>
+        </w:rPr>
+        <w:t xml:space="preserve"> </w:t>
+      </w:r>
+      <w:proofErr w:type="spellStart"/>
+      <w:r>
+        <w:t>кластерів</w:t>
+      </w:r>
+      <w:proofErr w:type="spellEnd"/>
       <w:r>
         <w:rPr>
           <w:rFonts w:ascii="Courier New" w:eastAsia="Times New Roman" w:hAnsi="Courier New" w:cs="Courier New"/>
@@ -12971,6 +13404,109 @@
         </w:rPr>
         <w:t>)</w:t>
       </w:r>
+    </w:p>
+    <w:p>
+      <w:pPr>
+        <w:shd w:val="clear" w:color="auto" w:fill="2B2B2B"/>
+        <w:tabs>
+          <w:tab w:val="left" w:pos="916"/>
+          <w:tab w:val="left" w:pos="1832"/>
+          <w:tab w:val="left" w:pos="2748"/>
+          <w:tab w:val="left" w:pos="3664"/>
+          <w:tab w:val="left" w:pos="4580"/>
+          <w:tab w:val="left" w:pos="5496"/>
+          <w:tab w:val="left" w:pos="6412"/>
+          <w:tab w:val="left" w:pos="7328"/>
+          <w:tab w:val="left" w:pos="8244"/>
+          <w:tab w:val="left" w:pos="9160"/>
+          <w:tab w:val="left" w:pos="10076"/>
+          <w:tab w:val="left" w:pos="10992"/>
+          <w:tab w:val="left" w:pos="11908"/>
+          <w:tab w:val="left" w:pos="12824"/>
+          <w:tab w:val="left" w:pos="13740"/>
+          <w:tab w:val="left" w:pos="14656"/>
+        </w:tabs>
+        <w:rPr>
+          <w:rFonts w:ascii="Courier New" w:eastAsia="Times New Roman" w:hAnsi="Courier New" w:cs="Courier New"/>
+          <w:color w:val="A9B7C6"/>
+          <w:sz w:val="20"/>
+          <w:szCs w:val="20"/>
+          <w:lang w:val="en-GB" w:eastAsia="en-GB"/>
+        </w:rPr>
+      </w:pPr>
+      <w:r>
+        <w:rPr>
+          <w:lang w:val="en-GB"/>
+        </w:rPr>
+        <w:t xml:space="preserve"># </w:t>
+      </w:r>
+      <w:proofErr w:type="spellStart"/>
+      <w:r>
+        <w:t>Відображення</w:t>
+      </w:r>
+      <w:proofErr w:type="spellEnd"/>
+      <w:r>
+        <w:rPr>
+          <w:lang w:val="en-GB"/>
+        </w:rPr>
+        <w:t xml:space="preserve"> </w:t>
+      </w:r>
+      <w:r>
+        <w:t>на</w:t>
+      </w:r>
+      <w:r>
+        <w:rPr>
+          <w:lang w:val="en-GB"/>
+        </w:rPr>
+        <w:t xml:space="preserve"> </w:t>
+      </w:r>
+      <w:proofErr w:type="spellStart"/>
+      <w:r>
+        <w:t>графіку</w:t>
+      </w:r>
+      <w:proofErr w:type="spellEnd"/>
+      <w:r>
+        <w:rPr>
+          <w:lang w:val="en-GB"/>
+        </w:rPr>
+        <w:t xml:space="preserve"> </w:t>
+      </w:r>
+      <w:proofErr w:type="spellStart"/>
+      <w:r>
+        <w:t>точок</w:t>
+      </w:r>
+      <w:proofErr w:type="spellEnd"/>
+      <w:r>
+        <w:rPr>
+          <w:lang w:val="en-GB"/>
+        </w:rPr>
+        <w:t xml:space="preserve"> </w:t>
+      </w:r>
+      <w:r>
+        <w:t>та</w:t>
+      </w:r>
+      <w:r>
+        <w:rPr>
+          <w:lang w:val="en-GB"/>
+        </w:rPr>
+        <w:t xml:space="preserve"> </w:t>
+      </w:r>
+      <w:proofErr w:type="spellStart"/>
+      <w:r>
+        <w:t>центрів</w:t>
+      </w:r>
+      <w:proofErr w:type="spellEnd"/>
+      <w:r>
+        <w:rPr>
+          <w:lang w:val="en-GB"/>
+        </w:rPr>
+        <w:t xml:space="preserve"> </w:t>
+      </w:r>
+      <w:proofErr w:type="spellStart"/>
+      <w:r>
+        <w:t>кластерів</w:t>
+      </w:r>
+      <w:proofErr w:type="spellEnd"/>
       <w:r>
         <w:rPr>
           <w:rFonts w:ascii="Courier New" w:eastAsia="Times New Roman" w:hAnsi="Courier New" w:cs="Courier New"/>
@@ -13064,6 +13600,7 @@
           <w:szCs w:val="20"/>
           <w:lang w:val="en-GB" w:eastAsia="en-GB"/>
         </w:rPr>
+        <w:lastRenderedPageBreak/>
         <w:br/>
       </w:r>
       <w:r>
@@ -13199,6 +13736,118 @@
           <w:lang w:val="en-GB" w:eastAsia="en-GB"/>
         </w:rPr>
         <w:t>markers):</w:t>
+      </w:r>
+    </w:p>
+    <w:p>
+      <w:pPr>
+        <w:shd w:val="clear" w:color="auto" w:fill="2B2B2B"/>
+        <w:tabs>
+          <w:tab w:val="left" w:pos="916"/>
+          <w:tab w:val="left" w:pos="1832"/>
+          <w:tab w:val="left" w:pos="2748"/>
+          <w:tab w:val="left" w:pos="3664"/>
+          <w:tab w:val="left" w:pos="4580"/>
+          <w:tab w:val="left" w:pos="5496"/>
+          <w:tab w:val="left" w:pos="6412"/>
+          <w:tab w:val="left" w:pos="7328"/>
+          <w:tab w:val="left" w:pos="8244"/>
+          <w:tab w:val="left" w:pos="9160"/>
+          <w:tab w:val="left" w:pos="10076"/>
+          <w:tab w:val="left" w:pos="10992"/>
+          <w:tab w:val="left" w:pos="11908"/>
+          <w:tab w:val="left" w:pos="12824"/>
+          <w:tab w:val="left" w:pos="13740"/>
+          <w:tab w:val="left" w:pos="14656"/>
+        </w:tabs>
+        <w:rPr>
+          <w:rFonts w:ascii="Courier New" w:eastAsia="Times New Roman" w:hAnsi="Courier New" w:cs="Courier New"/>
+          <w:color w:val="A9B7C6"/>
+          <w:sz w:val="20"/>
+          <w:szCs w:val="20"/>
+          <w:lang w:val="uk-UA" w:eastAsia="en-GB"/>
+        </w:rPr>
+      </w:pPr>
+      <w:r>
+        <w:rPr>
+          <w:rFonts w:ascii="Courier New" w:eastAsia="Times New Roman" w:hAnsi="Courier New" w:cs="Courier New"/>
+          <w:color w:val="A9B7C6"/>
+          <w:sz w:val="20"/>
+          <w:szCs w:val="20"/>
+          <w:lang w:eastAsia="en-GB"/>
+        </w:rPr>
+        <w:t>#</w:t>
+      </w:r>
+      <w:r>
+        <w:rPr>
+          <w:rFonts w:ascii="Courier New" w:eastAsia="Times New Roman" w:hAnsi="Courier New" w:cs="Courier New"/>
+          <w:color w:val="A9B7C6"/>
+          <w:sz w:val="20"/>
+          <w:szCs w:val="20"/>
+          <w:lang w:eastAsia="en-GB"/>
+        </w:rPr>
+        <w:t>В</w:t>
+      </w:r>
+      <w:proofErr w:type="spellStart"/>
+      <w:r>
+        <w:rPr>
+          <w:rFonts w:ascii="Courier New" w:eastAsia="Times New Roman" w:hAnsi="Courier New" w:cs="Courier New"/>
+          <w:color w:val="A9B7C6"/>
+          <w:sz w:val="20"/>
+          <w:szCs w:val="20"/>
+          <w:lang w:val="uk-UA" w:eastAsia="en-GB"/>
+        </w:rPr>
+        <w:t>ідображення</w:t>
+      </w:r>
+      <w:proofErr w:type="spellEnd"/>
+      <w:r>
+        <w:rPr>
+          <w:rFonts w:ascii="Courier New" w:eastAsia="Times New Roman" w:hAnsi="Courier New" w:cs="Courier New"/>
+          <w:color w:val="A9B7C6"/>
+          <w:sz w:val="20"/>
+          <w:szCs w:val="20"/>
+          <w:lang w:val="uk-UA" w:eastAsia="en-GB"/>
+        </w:rPr>
+        <w:t xml:space="preserve"> на графіку точок поточного кластеру</w:t>
+      </w:r>
+    </w:p>
+    <w:p>
+      <w:pPr>
+        <w:shd w:val="clear" w:color="auto" w:fill="2B2B2B"/>
+        <w:tabs>
+          <w:tab w:val="left" w:pos="916"/>
+          <w:tab w:val="left" w:pos="1832"/>
+          <w:tab w:val="left" w:pos="2748"/>
+          <w:tab w:val="left" w:pos="3664"/>
+          <w:tab w:val="left" w:pos="4580"/>
+          <w:tab w:val="left" w:pos="5496"/>
+          <w:tab w:val="left" w:pos="6412"/>
+          <w:tab w:val="left" w:pos="7328"/>
+          <w:tab w:val="left" w:pos="8244"/>
+          <w:tab w:val="left" w:pos="9160"/>
+          <w:tab w:val="left" w:pos="10076"/>
+          <w:tab w:val="left" w:pos="10992"/>
+          <w:tab w:val="left" w:pos="11908"/>
+          <w:tab w:val="left" w:pos="12824"/>
+          <w:tab w:val="left" w:pos="13740"/>
+          <w:tab w:val="left" w:pos="14656"/>
+        </w:tabs>
+        <w:rPr>
+          <w:rFonts w:ascii="Courier New" w:eastAsia="Times New Roman" w:hAnsi="Courier New" w:cs="Courier New"/>
+          <w:color w:val="A9B7C6"/>
+          <w:sz w:val="20"/>
+          <w:szCs w:val="20"/>
+          <w:lang w:val="en-GB" w:eastAsia="en-GB"/>
+        </w:rPr>
+      </w:pPr>
+      <w:r>
+        <w:rPr>
+          <w:rFonts w:ascii="Courier New" w:eastAsia="Times New Roman" w:hAnsi="Courier New" w:cs="Courier New"/>
+          <w:color w:val="A9B7C6"/>
+          <w:sz w:val="20"/>
+          <w:szCs w:val="20"/>
+          <w:lang w:val="en-US" w:eastAsia="en-GB"/>
+        </w:rPr>
+        <w:t>#</w:t>
       </w:r>
       <w:r>
         <w:rPr>
@@ -13431,6 +14080,55 @@
       </w:r>
       <w:r>
         <w:rPr>
+          <w:lang w:val="en-GB"/>
+        </w:rPr>
+        <w:t xml:space="preserve"># </w:t>
+      </w:r>
+      <w:proofErr w:type="spellStart"/>
+      <w:r>
+        <w:t>Відображення</w:t>
+      </w:r>
+      <w:proofErr w:type="spellEnd"/>
+      <w:r>
+        <w:rPr>
+          <w:lang w:val="en-GB"/>
+        </w:rPr>
+        <w:t xml:space="preserve"> </w:t>
+      </w:r>
+      <w:r>
+        <w:t>на</w:t>
+      </w:r>
+      <w:r>
+        <w:rPr>
+          <w:lang w:val="en-GB"/>
+        </w:rPr>
+        <w:t xml:space="preserve"> </w:t>
+      </w:r>
+      <w:proofErr w:type="spellStart"/>
+      <w:r>
+        <w:t>графіку</w:t>
+      </w:r>
+      <w:proofErr w:type="spellEnd"/>
+      <w:r>
+        <w:rPr>
+          <w:lang w:val="en-GB"/>
+        </w:rPr>
+        <w:t xml:space="preserve"> </w:t>
+      </w:r>
+      <w:r>
+        <w:t>центру</w:t>
+      </w:r>
+      <w:r>
+        <w:rPr>
+          <w:lang w:val="en-GB"/>
+        </w:rPr>
+        <w:t xml:space="preserve"> </w:t>
+      </w:r>
+      <w:r>
+        <w:t>кластера</w:t>
+      </w:r>
+      <w:r>
+        <w:rPr>
           <w:rFonts w:ascii="Courier New" w:eastAsia="Times New Roman" w:hAnsi="Courier New" w:cs="Courier New"/>
           <w:color w:val="A9B7C6"/>
           <w:sz w:val="20"/>
@@ -13904,16 +14602,6 @@
           <w:lang w:val="en-GB" w:eastAsia="en-GB"/>
         </w:rPr>
         <w:br/>
-      </w:r>
-      <w:r>
-        <w:rPr>
-          <w:rFonts w:ascii="Courier New" w:eastAsia="Times New Roman" w:hAnsi="Courier New" w:cs="Courier New"/>
-          <w:color w:val="CC7832"/>
-          <w:sz w:val="20"/>
-          <w:szCs w:val="20"/>
-          <w:lang w:val="en-GB" w:eastAsia="en-GB"/>
-        </w:rPr>
-        <w:lastRenderedPageBreak/>
         <w:t xml:space="preserve">        </w:t>
       </w:r>
       <w:proofErr w:type="spellStart"/>
@@ -14161,11 +14849,51 @@
     </w:p>
     <w:p>
       <w:pPr>
-        <w:jc w:val="center"/>
         <w:rPr>
           <w:lang w:val="uk-UA"/>
         </w:rPr>
       </w:pPr>
+      <w:r>
+        <w:rPr>
+          <w:lang w:val="uk-UA"/>
+        </w:rPr>
+        <w:tab/>
+        <w:t>Після аналізу бу</w:t>
+      </w:r>
+      <w:r>
+        <w:rPr>
+          <w:lang w:val="uk-UA"/>
+        </w:rPr>
+        <w:t xml:space="preserve">ло отримано наступну діаграму </w:t>
+      </w:r>
+      <w:proofErr w:type="spellStart"/>
+      <w:r>
+        <w:rPr>
+          <w:lang w:val="uk-UA"/>
+        </w:rPr>
+        <w:t>кластерізації</w:t>
+      </w:r>
+      <w:proofErr w:type="spellEnd"/>
+      <w:r>
+        <w:rPr>
+          <w:lang w:val="uk-UA"/>
+        </w:rPr>
+        <w:t xml:space="preserve"> </w:t>
+      </w:r>
+      <w:proofErr w:type="spellStart"/>
+      <w:r>
+        <w:rPr>
+          <w:lang w:val="uk-UA"/>
+        </w:rPr>
+        <w:t>вхадних</w:t>
+      </w:r>
+      <w:proofErr w:type="spellEnd"/>
+      <w:r>
+        <w:rPr>
+          <w:lang w:val="uk-UA"/>
+        </w:rPr>
+        <w:t xml:space="preserve"> даних. Так як було використано метод зсуву середнього то можна висунути припущення щодо використаного набору. Наприклад що кількість «піків» близька до кількості кластерів.</w:t>
+      </w:r>
     </w:p>
     <w:p>
       <w:pPr>
@@ -14177,6 +14905,7 @@
         <w:rPr>
           <w:lang w:val="uk-UA"/>
         </w:rPr>
+        <w:lastRenderedPageBreak/>
         <w:t xml:space="preserve">Завдання 4: Знаходження підгруп на фондовому ринку з </w:t>
       </w:r>
       <w:proofErr w:type="spellStart"/>
@@ -14196,35 +14925,103 @@
     </w:p>
     <w:p>
       <w:pPr>
+        <w:rPr>
+          <w:lang w:val="uk-UA"/>
+        </w:rPr>
+      </w:pPr>
+      <w:r>
+        <w:rPr>
+          <w:lang w:val="uk-UA"/>
+        </w:rPr>
+        <w:tab/>
+        <w:t xml:space="preserve">Для вирішення цього завдання було переписано код що було наведено в методичних рекомендаціях через те, що </w:t>
+      </w:r>
+      <w:proofErr w:type="spellStart"/>
+      <w:r>
+        <w:rPr>
+          <w:lang w:val="uk-UA"/>
+        </w:rPr>
+        <w:t>запрапонований</w:t>
+      </w:r>
+      <w:proofErr w:type="spellEnd"/>
+      <w:r>
+        <w:rPr>
+          <w:lang w:val="uk-UA"/>
+        </w:rPr>
+        <w:t xml:space="preserve"> у ньому функціонал на разі не підтримується в тому вигляді в якому він був описаний. Також через відсутність файлу </w:t>
+      </w:r>
+      <w:r>
+        <w:rPr>
+          <w:lang w:val="en-US"/>
+        </w:rPr>
+        <w:t>symbols</w:t>
+      </w:r>
+      <w:r>
+        <w:rPr>
+          <w:lang w:val="uk-UA"/>
+        </w:rPr>
+        <w:t>_</w:t>
+      </w:r>
+      <w:r>
+        <w:rPr>
+          <w:lang w:val="en-GB"/>
+        </w:rPr>
+        <w:t>mapping</w:t>
+      </w:r>
+      <w:r>
+        <w:rPr>
+          <w:lang w:val="uk-UA"/>
+        </w:rPr>
+        <w:t>.</w:t>
+      </w:r>
+      <w:r>
+        <w:rPr>
+          <w:lang w:val="en-GB"/>
+        </w:rPr>
+        <w:t>json</w:t>
+      </w:r>
+      <w:r>
+        <w:rPr>
+          <w:lang w:val="uk-UA"/>
+        </w:rPr>
+        <w:t xml:space="preserve"> </w:t>
+      </w:r>
+      <w:r>
+        <w:rPr>
+          <w:lang w:val="uk-UA"/>
+        </w:rPr>
+        <w:t xml:space="preserve">дані про компанії були прописані напряму в коді програми. </w:t>
+      </w:r>
+    </w:p>
+    <w:p>
+      <w:pPr>
+        <w:rPr>
+          <w:lang w:val="uk-UA"/>
+        </w:rPr>
+      </w:pPr>
+    </w:p>
+    <w:p>
+      <w:pPr>
+        <w:jc w:val="right"/>
         <w:rPr>
           <w:i/>
           <w:iCs/>
           <w:lang w:val="uk-UA"/>
         </w:rPr>
       </w:pPr>
-    </w:p>
-    <w:p>
-      <w:pPr>
-        <w:jc w:val="right"/>
+      <w:r>
         <w:rPr>
           <w:i/>
           <w:iCs/>
           <w:lang w:val="uk-UA"/>
         </w:rPr>
-      </w:pPr>
-      <w:r>
-        <w:rPr>
-          <w:i/>
-          <w:iCs/>
-          <w:lang w:val="uk-UA"/>
-        </w:rPr>
         <w:t>Лістинг програми:</w:t>
       </w:r>
     </w:p>
     <w:p>
       <w:pPr>
         <w:rPr>
-          <w:lang w:val="en-GB"/>
+          <w:lang w:val="uk-UA"/>
         </w:rPr>
       </w:pPr>
     </w:p>
@@ -14711,7 +15508,6 @@
           <w:szCs w:val="20"/>
           <w:lang w:val="en-GB" w:eastAsia="en-GB"/>
         </w:rPr>
-        <w:lastRenderedPageBreak/>
         <w:br/>
         <w:t>symbols = [</w:t>
       </w:r>
@@ -16607,6 +17403,7 @@
         <w:rPr>
           <w:noProof/>
         </w:rPr>
+        <w:lastRenderedPageBreak/>
         <w:drawing>
           <wp:inline distT="0" distB="0" distL="0" distR="0" wp14:anchorId="4829BF08" wp14:editId="4F0B2EAE">
             <wp:extent cx="4904740" cy="3390900"/>
@@ -16661,10 +17458,62 @@
     <w:p>
       <w:pPr>
         <w:rPr>
+          <w:lang w:val="uk-UA"/>
+        </w:rPr>
+      </w:pPr>
+      <w:r>
+        <w:rPr>
+          <w:lang w:val="uk-UA"/>
+        </w:rPr>
+        <w:t xml:space="preserve">Для поточної конфігурації з отриманого часового проміжку було отримано два великі кластери, Де компанія </w:t>
+      </w:r>
+      <w:r>
+        <w:rPr>
+          <w:lang w:val="en-GB"/>
+        </w:rPr>
+        <w:t>Plug</w:t>
+      </w:r>
+      <w:r>
+        <w:t xml:space="preserve"> </w:t>
+      </w:r>
+      <w:proofErr w:type="spellStart"/>
+      <w:r>
+        <w:t>потрапила</w:t>
+      </w:r>
+      <w:proofErr w:type="spellEnd"/>
+      <w:r>
+        <w:t xml:space="preserve"> в кластер 1, а </w:t>
+      </w:r>
+      <w:r>
+        <w:rPr>
+          <w:lang w:val="uk-UA"/>
+        </w:rPr>
+        <w:t xml:space="preserve">інші в кластер 2. </w:t>
+      </w:r>
+    </w:p>
+    <w:p>
+      <w:pPr>
+        <w:rPr>
           <w:lang w:val="en-US"/>
         </w:rPr>
       </w:pPr>
+      <w:r>
+        <w:rPr>
+          <w:lang w:val="uk-UA"/>
+        </w:rPr>
+        <w:t xml:space="preserve">Це можна побачити якщо вивести масив </w:t>
+      </w:r>
+      <w:r>
+        <w:rPr>
+          <w:lang w:val="uk-UA"/>
+        </w:rPr>
+        <w:t xml:space="preserve">кластерів й побачити мітки </w:t>
+      </w:r>
+      <w:r>
+        <w:t>[0, 1, 1, 1]</w:t>
+      </w:r>
     </w:p>
+    <w:p/>
     <w:p>
       <w:pPr>
         <w:rPr>
@@ -18002,7 +18851,16 @@
                                     <w:szCs w:val="28"/>
                                     <w:lang w:val="uk-UA"/>
                                   </w:rPr>
-                                  <w:t>Лр1</w:t>
+                                  <w:t>Лр</w:t>
+                                </w:r>
+                                <w:r>
+                                  <w:rPr>
+                                    <w:i/>
+                                    <w:sz w:val="28"/>
+                                    <w:szCs w:val="28"/>
+                                    <w:lang w:val="uk-UA"/>
+                                  </w:rPr>
+                                  <w:t>4</w:t>
                                 </w:r>
                               </w:p>
                               <w:p>
@@ -18092,20 +18950,21 @@
                                   <w:sz w:val="18"/>
                                 </w:rPr>
                               </w:pPr>
+                              <w:proofErr w:type="spellStart"/>
                               <w:r>
                                 <w:rPr>
                                   <w:rFonts w:ascii="Times New Roman" w:hAnsi="Times New Roman"/>
                                   <w:sz w:val="18"/>
                                 </w:rPr>
-                                <w:t>Єфремов.</w:t>
+                                <w:t>Філіпов</w:t>
                               </w:r>
+                              <w:proofErr w:type="spellEnd"/>
                               <w:r>
                                 <w:rPr>
                                   <w:rFonts w:ascii="Times New Roman" w:hAnsi="Times New Roman"/>
                                   <w:sz w:val="18"/>
-                                  <w:lang w:val="en-US"/>
                                 </w:rPr>
-                                <w:t xml:space="preserve"> </w:t>
+                                <w:t xml:space="preserve"> В.О</w:t>
                               </w:r>
                               <w:r>
                                 <w:rPr>
@@ -18113,7 +18972,7 @@
                                   <w:sz w:val="18"/>
                                   <w:lang w:val="ru-RU"/>
                                 </w:rPr>
-                                <w:t>Ю.М.</w:t>
+                                <w:t>.</w:t>
                               </w:r>
                               <w:r>
                                 <w:rPr>
@@ -18667,7 +19526,16 @@
                               <w:szCs w:val="28"/>
                               <w:lang w:val="uk-UA"/>
                             </w:rPr>
-                            <w:t>Лр1</w:t>
+                            <w:t>Лр</w:t>
+                          </w:r>
+                          <w:r>
+                            <w:rPr>
+                              <w:i/>
+                              <w:sz w:val="28"/>
+                              <w:szCs w:val="28"/>
+                              <w:lang w:val="uk-UA"/>
+                            </w:rPr>
+                            <w:t>4</w:t>
                           </w:r>
                         </w:p>
                         <w:p>
@@ -18718,20 +19586,21 @@
                             <w:sz w:val="18"/>
                           </w:rPr>
                         </w:pPr>
+                        <w:proofErr w:type="spellStart"/>
                         <w:r>
                           <w:rPr>
                             <w:rFonts w:ascii="Times New Roman" w:hAnsi="Times New Roman"/>
                             <w:sz w:val="18"/>
                           </w:rPr>
-                          <w:t>Єфремов.</w:t>
+                          <w:t>Філіпов</w:t>
                         </w:r>
+                        <w:proofErr w:type="spellEnd"/>
                         <w:r>
                           <w:rPr>
                             <w:rFonts w:ascii="Times New Roman" w:hAnsi="Times New Roman"/>
                             <w:sz w:val="18"/>
-                            <w:lang w:val="en-US"/>
                           </w:rPr>
-                          <w:t xml:space="preserve"> </w:t>
+                          <w:t xml:space="preserve"> В.О</w:t>
                         </w:r>
                         <w:r>
                           <w:rPr>
@@ -18739,7 +19608,7 @@
                             <w:sz w:val="18"/>
                             <w:lang w:val="ru-RU"/>
                           </w:rPr>
-                          <w:t>Ю.М.</w:t>
+                          <w:t>.</w:t>
                         </w:r>
                         <w:r>
                           <w:rPr>
@@ -19800,7 +20669,16 @@
                                 <w:szCs w:val="28"/>
                                 <w:lang w:val="uk-UA"/>
                               </w:rPr>
-                              <w:t>Лр1</w:t>
+                              <w:t>Лр</w:t>
+                            </w:r>
+                            <w:r>
+                              <w:rPr>
+                                <w:i/>
+                                <w:sz w:val="28"/>
+                                <w:szCs w:val="28"/>
+                                <w:lang w:val="uk-UA"/>
+                              </w:rPr>
+                              <w:t>4</w:t>
                             </w:r>
                           </w:p>
                           <w:p>
@@ -20300,14 +21178,19 @@
                                   <w:lang w:val="uk-UA"/>
                                 </w:rPr>
                               </w:pPr>
+                              <w:proofErr w:type="spellStart"/>
                               <w:r>
                                 <w:rPr>
-                                  <w:i/>
                                   <w:sz w:val="18"/>
-                                  <w:szCs w:val="20"/>
-                                  <w:lang w:val="uk-UA"/>
                                 </w:rPr>
-                                <w:t>Єфремов.</w:t>
+                                <w:t>Філіпов</w:t>
+                              </w:r>
+                              <w:proofErr w:type="spellEnd"/>
+                              <w:r>
+                                <w:rPr>
+                                  <w:sz w:val="18"/>
+                                </w:rPr>
+                                <w:t xml:space="preserve"> В.О</w:t>
                               </w:r>
                               <w:r>
                                 <w:rPr>
@@ -20316,7 +21199,7 @@
                                   <w:szCs w:val="20"/>
                                   <w:lang w:val="uk-UA"/>
                                 </w:rPr>
-                                <w:t xml:space="preserve"> Ю.М.</w:t>
+                                <w:t>.</w:t>
                               </w:r>
                             </w:p>
                           </w:txbxContent>
@@ -20389,13 +21272,7 @@
                                 <w:rPr>
                                   <w:sz w:val="20"/>
                                 </w:rPr>
-                                <w:t xml:space="preserve"> </w:t>
-                              </w:r>
-                              <w:r>
-                                <w:rPr>
-                                  <w:sz w:val="20"/>
-                                </w:rPr>
-                                <w:t>Керівник</w:t>
+                                <w:t xml:space="preserve"> Керівник</w:t>
                               </w:r>
                             </w:p>
                           </w:txbxContent>
@@ -20514,13 +21391,7 @@
                                 <w:rPr>
                                   <w:sz w:val="20"/>
                                 </w:rPr>
-                                <w:t xml:space="preserve"> </w:t>
-                              </w:r>
-                              <w:r>
-                                <w:rPr>
-                                  <w:sz w:val="20"/>
-                                </w:rPr>
-                                <w:t>Н. контр.</w:t>
+                                <w:t xml:space="preserve"> Н. контр.</w:t>
                               </w:r>
                             </w:p>
                           </w:txbxContent>
@@ -20639,13 +21510,7 @@
                                 <w:rPr>
                                   <w:sz w:val="20"/>
                                 </w:rPr>
-                                <w:t xml:space="preserve"> </w:t>
-                              </w:r>
-                              <w:r>
-                                <w:rPr>
-                                  <w:sz w:val="20"/>
-                                </w:rPr>
-                                <w:t>Зав. каф.</w:t>
+                                <w:t xml:space="preserve"> Зав. каф.</w:t>
                               </w:r>
                             </w:p>
                           </w:txbxContent>
@@ -21633,7 +22498,16 @@
                           <w:szCs w:val="28"/>
                           <w:lang w:val="uk-UA"/>
                         </w:rPr>
-                        <w:t>Лр1</w:t>
+                        <w:t>Лр</w:t>
+                      </w:r>
+                      <w:r>
+                        <w:rPr>
+                          <w:i/>
+                          <w:sz w:val="28"/>
+                          <w:szCs w:val="28"/>
+                          <w:lang w:val="uk-UA"/>
+                        </w:rPr>
+                        <w:t>4</w:t>
                       </w:r>
                     </w:p>
                     <w:p>
@@ -21798,14 +22672,19 @@
                             <w:lang w:val="uk-UA"/>
                           </w:rPr>
                         </w:pPr>
+                        <w:proofErr w:type="spellStart"/>
                         <w:r>
                           <w:rPr>
-                            <w:i/>
                             <w:sz w:val="18"/>
-                            <w:szCs w:val="20"/>
-                            <w:lang w:val="uk-UA"/>
                           </w:rPr>
-                          <w:t>Єфремов.</w:t>
+                          <w:t>Філіпов</w:t>
+                        </w:r>
+                        <w:proofErr w:type="spellEnd"/>
+                        <w:r>
+                          <w:rPr>
+                            <w:sz w:val="18"/>
+                          </w:rPr>
+                          <w:t xml:space="preserve"> В.О</w:t>
                         </w:r>
                         <w:r>
                           <w:rPr>
@@ -21814,7 +22693,7 @@
                             <w:szCs w:val="20"/>
                             <w:lang w:val="uk-UA"/>
                           </w:rPr>
-                          <w:t xml:space="preserve"> Ю.М.</w:t>
+                          <w:t>.</w:t>
                         </w:r>
                       </w:p>
                     </w:txbxContent>
@@ -21836,13 +22715,7 @@
                           <w:rPr>
                             <w:sz w:val="20"/>
                           </w:rPr>
-                          <w:t xml:space="preserve"> </w:t>
-                        </w:r>
-                        <w:r>
-                          <w:rPr>
-                            <w:sz w:val="20"/>
-                          </w:rPr>
-                          <w:t>Керівник</w:t>
+                          <w:t xml:space="preserve"> Керівник</w:t>
                         </w:r>
                       </w:p>
                     </w:txbxContent>
@@ -21871,13 +22744,7 @@
                           <w:rPr>
                             <w:sz w:val="20"/>
                           </w:rPr>
-                          <w:t xml:space="preserve"> </w:t>
-                        </w:r>
-                        <w:r>
-                          <w:rPr>
-                            <w:sz w:val="20"/>
-                          </w:rPr>
-                          <w:t>Н. контр.</w:t>
+                          <w:t xml:space="preserve"> Н. контр.</w:t>
                         </w:r>
                       </w:p>
                     </w:txbxContent>
@@ -21906,13 +22773,7 @@
                           <w:rPr>
                             <w:sz w:val="20"/>
                           </w:rPr>
-                          <w:t xml:space="preserve"> </w:t>
-                        </w:r>
-                        <w:r>
-                          <w:rPr>
-                            <w:sz w:val="20"/>
-                          </w:rPr>
-                          <w:t>Зав. каф.</w:t>
+                          <w:t xml:space="preserve"> Зав. каф.</w:t>
                         </w:r>
                       </w:p>
                     </w:txbxContent>

</xml_diff>